<commit_message>
Updated results word file
</commit_message>
<xml_diff>
--- a/Results.docx
+++ b/Results.docx
@@ -4,7 +4,15 @@
   <w:body>
     <w:p>
       <w:r>
-        <w:t xml:space="preserve">The code and pipeline is uploaded to the GitHub repository: </w:t>
+        <w:t xml:space="preserve">The code and pipeline </w:t>
+      </w:r>
+      <w:proofErr w:type="gramStart"/>
+      <w:r>
+        <w:t>is</w:t>
+      </w:r>
+      <w:proofErr w:type="gramEnd"/>
+      <w:r>
+        <w:t xml:space="preserve"> uploaded to the GitHub repository: </w:t>
       </w:r>
       <w:hyperlink r:id="rId5" w:history="1">
         <w:r>
@@ -100,9 +108,11 @@
       <w:r>
         <w:t xml:space="preserve"> (AOI) </w:t>
       </w:r>
+      <w:proofErr w:type="gramStart"/>
       <w:r>
         <w:t>are</w:t>
       </w:r>
+      <w:proofErr w:type="gramEnd"/>
       <w:r>
         <w:t xml:space="preserve"> taken from the original images for the purpose of the study, the images have sizes ranging from 65.47 KB to 67.18 KB and shapes ranging from (149, 150, 3) to (155, 156, 3). </w:t>
       </w:r>
@@ -186,13 +196,23 @@
           <w:lang w:val="en-US"/>
         </w:rPr>
       </w:pPr>
-      <w:r>
+    </w:p>
+    <w:p>
+      <w:pPr>
         <w:rPr>
           <w:b/>
           <w:sz w:val="24"/>
           <w:szCs w:val="24"/>
           <w:lang w:val="en-US"/>
         </w:rPr>
+      </w:pPr>
+      <w:r>
+        <w:rPr>
+          <w:b/>
+          <w:sz w:val="24"/>
+          <w:szCs w:val="24"/>
+          <w:lang w:val="en-US"/>
+        </w:rPr>
         <w:t>Modelling</w:t>
       </w:r>
     </w:p>
@@ -319,14 +339,6 @@
           <w:lang w:val="en-US"/>
         </w:rPr>
       </w:pPr>
-    </w:p>
-    <w:p>
-      <w:pPr>
-        <w:rPr>
-          <w:bCs/>
-          <w:lang w:val="en-US"/>
-        </w:rPr>
-      </w:pPr>
       <w:r>
         <w:rPr>
           <w:bCs/>
@@ -442,14 +454,6 @@
         </w:rPr>
         <w:t xml:space="preserve"> </w:t>
       </w:r>
-    </w:p>
-    <w:p>
-      <w:pPr>
-        <w:rPr>
-          <w:bCs/>
-          <w:lang w:val="en-US"/>
-        </w:rPr>
-      </w:pPr>
     </w:p>
     <w:p>
       <w:pPr>
@@ -708,14 +712,6 @@
           <w:lang w:val="en-US"/>
         </w:rPr>
       </w:pPr>
-    </w:p>
-    <w:p>
-      <w:pPr>
-        <w:rPr>
-          <w:bCs/>
-          <w:lang w:val="en-US"/>
-        </w:rPr>
-      </w:pPr>
       <w:r>
         <w:rPr>
           <w:bCs/>
@@ -922,7 +918,9 @@
           <w:lang w:val="en-US"/>
         </w:rPr>
       </w:pPr>
-      <w:r>
+    </w:p>
+    <w:p>
+      <w:pPr>
         <w:rPr>
           <w:b/>
           <w:bCs/>
@@ -930,6 +928,15 @@
           <w:szCs w:val="24"/>
           <w:lang w:val="en-US"/>
         </w:rPr>
+      </w:pPr>
+      <w:r>
+        <w:rPr>
+          <w:b/>
+          <w:bCs/>
+          <w:sz w:val="24"/>
+          <w:szCs w:val="24"/>
+          <w:lang w:val="en-US"/>
+        </w:rPr>
         <w:t>ML Pipeline</w:t>
       </w:r>
     </w:p>
@@ -1094,10 +1101,7 @@
         </w:numPr>
       </w:pPr>
       <w:r>
-        <w:t>Regularly monitoring the model to identify model drift and implementing automated scaling and resource monitoring</w:t>
-      </w:r>
-      <w:r>
-        <w:t>.</w:t>
+        <w:t>Regularly monitoring the model to identify model drift and implementing automated scaling and resource monitoring.</w:t>
       </w:r>
     </w:p>
     <w:p>

</xml_diff>